<commit_message>
QUAL-109 : Review Comments
</commit_message>
<xml_diff>
--- a/doc/design/ModuleDesign.docx
+++ b/doc/design/ModuleDesign.docx
@@ -339,7 +339,33 @@
           <w:szCs w:val="20"/>
           <w:shd w:val="clear" w:color="auto" w:fill="FFFFFF"/>
         </w:rPr>
-        <w:t>(i) to maintain the confidentiality of the tkLABS Information</w:t>
+        <w:t>(</w:t>
+      </w:r>
+      <w:proofErr w:type="spellStart"/>
+      <w:r>
+        <w:rPr>
+          <w:rFonts w:ascii="Arial" w:eastAsia="Times New Roman" w:hAnsi="Arial" w:cs="Arial"/>
+          <w:i/>
+          <w:iCs/>
+          <w:color w:val="000000"/>
+          <w:sz w:val="20"/>
+          <w:szCs w:val="20"/>
+          <w:shd w:val="clear" w:color="auto" w:fill="FFFFFF"/>
+        </w:rPr>
+        <w:t>i</w:t>
+      </w:r>
+      <w:proofErr w:type="spellEnd"/>
+      <w:r>
+        <w:rPr>
+          <w:rFonts w:ascii="Arial" w:eastAsia="Times New Roman" w:hAnsi="Arial" w:cs="Arial"/>
+          <w:i/>
+          <w:iCs/>
+          <w:color w:val="000000"/>
+          <w:sz w:val="20"/>
+          <w:szCs w:val="20"/>
+          <w:shd w:val="clear" w:color="auto" w:fill="FFFFFF"/>
+        </w:rPr>
+        <w:t>) to maintain the confidentiality of the tkLABS Information</w:t>
       </w:r>
     </w:p>
     <w:p>
@@ -612,25 +638,41 @@
           <w:tcPr>
             <w:tcW w:w="1388" w:type="dxa"/>
           </w:tcPr>
-          <w:p/>
+          <w:p>
+            <w:r>
+              <w:t>5/24/2016</w:t>
+            </w:r>
+          </w:p>
         </w:tc>
         <w:tc>
           <w:tcPr>
             <w:tcW w:w="1005" w:type="dxa"/>
           </w:tcPr>
-          <w:p/>
+          <w:p>
+            <w:r>
+              <w:t>2</w:t>
+            </w:r>
+          </w:p>
         </w:tc>
         <w:tc>
           <w:tcPr>
             <w:tcW w:w="2499" w:type="dxa"/>
           </w:tcPr>
-          <w:p/>
+          <w:p>
+            <w:r>
+              <w:t>Review Comments</w:t>
+            </w:r>
+          </w:p>
         </w:tc>
         <w:tc>
           <w:tcPr>
             <w:tcW w:w="2164" w:type="dxa"/>
           </w:tcPr>
-          <w:p/>
+          <w:p>
+            <w:r>
+              <w:t>Brett Gilmer</w:t>
+            </w:r>
+          </w:p>
         </w:tc>
       </w:tr>
       <w:tr>
@@ -895,7 +937,13 @@
         <w:pStyle w:val="ListParagraph"/>
       </w:pPr>
       <w:r>
-        <w:t>A Device Under Test is a CipherTrust OVA and the VM/Server it is deployed to.</w:t>
+        <w:t>A Device</w:t>
+      </w:r>
+      <w:r>
+        <w:t xml:space="preserve"> Under Test is the Thales MPS.  The QAL will run on the DUT</w:t>
+      </w:r>
+      <w:r>
+        <w:t>.</w:t>
       </w:r>
     </w:p>
     <w:p>
@@ -990,7 +1038,13 @@
         <w:ind w:left="720"/>
       </w:pPr>
       <w:r>
-        <w:t>The QTE is an application running external to the QTE which originates control messages destined for QAL Modules by sending them to the QTA.</w:t>
+        <w:t xml:space="preserve">The QTE is an application running external to the </w:t>
+      </w:r>
+      <w:r>
+        <w:t>MPS</w:t>
+      </w:r>
+      <w:r>
+        <w:t xml:space="preserve"> which originates control messages destined for QAL Modules by sending them to the QTA.</w:t>
       </w:r>
     </w:p>
     <w:p>
@@ -1017,7 +1071,15 @@
         <w:ind w:left="720"/>
       </w:pPr>
       <w:r>
-        <w:t xml:space="preserve">The Qual Test Application is the control framework for QAL Testing.  QTA will discover all declared QAL modules and route </w:t>
+        <w:t xml:space="preserve">The </w:t>
+      </w:r>
+      <w:proofErr w:type="spellStart"/>
+      <w:r>
+        <w:t>Qual</w:t>
+      </w:r>
+      <w:proofErr w:type="spellEnd"/>
+      <w:r>
+        <w:t xml:space="preserve"> Test Application is the control framework for QAL Testing.  QTA will discover all declared QAL modules and route </w:t>
       </w:r>
       <w:r>
         <w:t xml:space="preserve">messages from the QTE </w:t>
@@ -1687,6 +1749,7 @@
                                 <w:spacing w:before="0" w:beforeAutospacing="0" w:after="160" w:afterAutospacing="0" w:line="252" w:lineRule="auto"/>
                                 <w:jc w:val="center"/>
                               </w:pPr>
+                              <w:proofErr w:type="spellStart"/>
                               <w:r>
                                 <w:rPr>
                                   <w:rFonts w:eastAsia="Calibri"/>
@@ -1702,6 +1765,7 @@
                                 </w:rPr>
                                 <w:t>ZeroMQ</w:t>
                               </w:r>
+                              <w:proofErr w:type="spellEnd"/>
                             </w:p>
                             <w:p>
                               <w:pPr>
@@ -1776,6 +1840,7 @@
                                 <w:spacing w:before="0" w:beforeAutospacing="0" w:after="160" w:afterAutospacing="0" w:line="252" w:lineRule="auto"/>
                                 <w:jc w:val="center"/>
                               </w:pPr>
+                              <w:proofErr w:type="spellStart"/>
                               <w:r>
                                 <w:rPr>
                                   <w:rFonts w:eastAsia="Calibri"/>
@@ -1791,6 +1856,7 @@
                                 </w:rPr>
                                 <w:t>ZeroMQ</w:t>
                               </w:r>
+                              <w:proofErr w:type="spellEnd"/>
                             </w:p>
                             <w:p>
                               <w:pPr>
@@ -2566,12 +2632,14 @@
           <w:rFonts w:eastAsia="Times New Roman"/>
         </w:rPr>
       </w:pPr>
+      <w:proofErr w:type="spellStart"/>
       <w:r>
         <w:rPr>
           <w:rFonts w:eastAsia="Times New Roman"/>
         </w:rPr>
         <w:t>ZeroMQ</w:t>
       </w:r>
+      <w:proofErr w:type="spellEnd"/>
     </w:p>
     <w:p>
       <w:r>
@@ -2682,9 +2750,28 @@
           <w:sz w:val="24"/>
           <w:szCs w:val="24"/>
         </w:rPr>
-        <w:pict w14:anchorId="027E1BD6">
-          <v:shape id="_x0000_i1025" type="#_x0000_t75" style="width:391.7pt;height:600.2pt">
-            <v:imagedata r:id="rId6" o:title="QTA Discovery (1)"/>
+        <w:pict w14:anchorId="00FDC171">
+          <v:shapetype id="_x0000_t75" coordsize="21600,21600" o:spt="75" o:preferrelative="t" path="m@4@5l@4@11@9@11@9@5xe" filled="f" stroked="f">
+            <v:stroke joinstyle="miter"/>
+            <v:formulas>
+              <v:f eqn="if lineDrawn pixelLineWidth 0"/>
+              <v:f eqn="sum @0 1 0"/>
+              <v:f eqn="sum 0 0 @1"/>
+              <v:f eqn="prod @2 1 2"/>
+              <v:f eqn="prod @3 21600 pixelWidth"/>
+              <v:f eqn="prod @3 21600 pixelHeight"/>
+              <v:f eqn="sum @0 0 1"/>
+              <v:f eqn="prod @6 1 2"/>
+              <v:f eqn="prod @7 21600 pixelWidth"/>
+              <v:f eqn="sum @8 21600 0"/>
+              <v:f eqn="prod @7 21600 pixelHeight"/>
+              <v:f eqn="sum @10 21600 0"/>
+            </v:formulas>
+            <v:path o:extrusionok="f" gradientshapeok="t" o:connecttype="rect"/>
+            <o:lock v:ext="edit" aspectratio="t"/>
+          </v:shapetype>
+          <v:shape id="_x0000_i1027" type="#_x0000_t75" style="width:445.25pt;height:579.45pt">
+            <v:imagedata r:id="rId6" o:title="QTA Discovery (2)"/>
           </v:shape>
         </w:pict>
       </w:r>
@@ -2722,8 +2809,21 @@
       <w:pPr>
         <w:pStyle w:val="Heading3"/>
       </w:pPr>
-      <w:r>
-        <w:t>GetConfigurations(cls)</w:t>
+      <w:proofErr w:type="spellStart"/>
+      <w:r>
+        <w:t>GetConfigurations</w:t>
+      </w:r>
+      <w:proofErr w:type="spellEnd"/>
+      <w:r>
+        <w:t>(</w:t>
+      </w:r>
+      <w:proofErr w:type="spellStart"/>
+      <w:r>
+        <w:t>cls</w:t>
+      </w:r>
+      <w:proofErr w:type="spellEnd"/>
+      <w:r>
+        <w:t>)</w:t>
       </w:r>
     </w:p>
     <w:p/>
@@ -2869,7 +2969,15 @@
         <w:pStyle w:val="Heading3"/>
       </w:pPr>
       <w:r>
-        <w:t>__init_</w:t>
+        <w:t>__</w:t>
+      </w:r>
+      <w:proofErr w:type="spellStart"/>
+      <w:r>
+        <w:t>init</w:t>
+      </w:r>
+      <w:proofErr w:type="spellEnd"/>
+      <w:r>
+        <w:t>_</w:t>
       </w:r>
       <w:proofErr w:type="gramStart"/>
       <w:r>
@@ -2877,12 +2985,28 @@
       </w:r>
       <w:proofErr w:type="gramEnd"/>
       <w:r>
-        <w:t>self, config)</w:t>
-      </w:r>
-    </w:p>
-    <w:p>
-      <w:r>
-        <w:t>Constructor.  Passed a dictionary for configuration values, specific to the class (see GetConfigurations).  In the constructor is a good place to add message handlers, connecting message classes to handlers.</w:t>
+        <w:t xml:space="preserve">self, </w:t>
+      </w:r>
+      <w:proofErr w:type="spellStart"/>
+      <w:r>
+        <w:t>config</w:t>
+      </w:r>
+      <w:proofErr w:type="spellEnd"/>
+      <w:r>
+        <w:t>)</w:t>
+      </w:r>
+    </w:p>
+    <w:p>
+      <w:r>
+        <w:t xml:space="preserve">Constructor.  Passed a dictionary for configuration values, specific to the class (see </w:t>
+      </w:r>
+      <w:proofErr w:type="spellStart"/>
+      <w:r>
+        <w:t>GetConfigurations</w:t>
+      </w:r>
+      <w:proofErr w:type="spellEnd"/>
+      <w:r>
+        <w:t>).  In the constructor is a good place to add message handlers, connecting message classes to handlers.</w:t>
       </w:r>
     </w:p>
     <w:p>
@@ -2896,6 +3020,7 @@
           <w:szCs w:val="18"/>
         </w:rPr>
       </w:pPr>
+      <w:proofErr w:type="spellStart"/>
       <w:r>
         <w:rPr>
           <w:b/>
@@ -2904,7 +3029,18 @@
           <w:sz w:val="18"/>
           <w:szCs w:val="18"/>
         </w:rPr>
-        <w:t xml:space="preserve">def </w:t>
+        <w:t>def</w:t>
+      </w:r>
+      <w:proofErr w:type="spellEnd"/>
+      <w:r>
+        <w:rPr>
+          <w:b/>
+          <w:bCs/>
+          <w:color w:val="000080"/>
+          <w:sz w:val="18"/>
+          <w:szCs w:val="18"/>
+        </w:rPr>
+        <w:t xml:space="preserve"> </w:t>
       </w:r>
       <w:r>
         <w:rPr>
@@ -2912,7 +3048,25 @@
           <w:sz w:val="18"/>
           <w:szCs w:val="18"/>
         </w:rPr>
-        <w:t>__init_</w:t>
+        <w:t>__</w:t>
+      </w:r>
+      <w:proofErr w:type="spellStart"/>
+      <w:r>
+        <w:rPr>
+          <w:color w:val="B200B2"/>
+          <w:sz w:val="18"/>
+          <w:szCs w:val="18"/>
+        </w:rPr>
+        <w:t>init</w:t>
+      </w:r>
+      <w:proofErr w:type="spellEnd"/>
+      <w:r>
+        <w:rPr>
+          <w:color w:val="B200B2"/>
+          <w:sz w:val="18"/>
+          <w:szCs w:val="18"/>
+        </w:rPr>
+        <w:t>_</w:t>
       </w:r>
       <w:proofErr w:type="gramStart"/>
       <w:r>
@@ -2946,7 +3100,25 @@
           <w:sz w:val="18"/>
           <w:szCs w:val="18"/>
         </w:rPr>
-        <w:t>, config={}):</w:t>
+        <w:t xml:space="preserve">, </w:t>
+      </w:r>
+      <w:proofErr w:type="spellStart"/>
+      <w:r>
+        <w:rPr>
+          <w:color w:val="000000"/>
+          <w:sz w:val="18"/>
+          <w:szCs w:val="18"/>
+        </w:rPr>
+        <w:t>config</w:t>
+      </w:r>
+      <w:proofErr w:type="spellEnd"/>
+      <w:r>
+        <w:rPr>
+          <w:color w:val="000000"/>
+          <w:sz w:val="18"/>
+          <w:szCs w:val="18"/>
+        </w:rPr>
+        <w:t>={}):</w:t>
       </w:r>
       <w:r>
         <w:rPr>
@@ -2995,15 +3167,51 @@
           <w:sz w:val="18"/>
           <w:szCs w:val="18"/>
         </w:rPr>
-        <w:t>__init__</w:t>
-      </w:r>
-      <w:r>
-        <w:rPr>
-          <w:color w:val="000000"/>
-          <w:sz w:val="18"/>
-          <w:szCs w:val="18"/>
-        </w:rPr>
-        <w:t>(config)</w:t>
+        <w:t>__</w:t>
+      </w:r>
+      <w:proofErr w:type="spellStart"/>
+      <w:r>
+        <w:rPr>
+          <w:color w:val="B200B2"/>
+          <w:sz w:val="18"/>
+          <w:szCs w:val="18"/>
+        </w:rPr>
+        <w:t>init</w:t>
+      </w:r>
+      <w:proofErr w:type="spellEnd"/>
+      <w:r>
+        <w:rPr>
+          <w:color w:val="B200B2"/>
+          <w:sz w:val="18"/>
+          <w:szCs w:val="18"/>
+        </w:rPr>
+        <w:t>__</w:t>
+      </w:r>
+      <w:r>
+        <w:rPr>
+          <w:color w:val="000000"/>
+          <w:sz w:val="18"/>
+          <w:szCs w:val="18"/>
+        </w:rPr>
+        <w:t>(</w:t>
+      </w:r>
+      <w:proofErr w:type="spellStart"/>
+      <w:r>
+        <w:rPr>
+          <w:color w:val="000000"/>
+          <w:sz w:val="18"/>
+          <w:szCs w:val="18"/>
+        </w:rPr>
+        <w:t>config</w:t>
+      </w:r>
+      <w:proofErr w:type="spellEnd"/>
+      <w:r>
+        <w:rPr>
+          <w:color w:val="000000"/>
+          <w:sz w:val="18"/>
+          <w:szCs w:val="18"/>
+        </w:rPr>
+        <w:t>)</w:t>
       </w:r>
       <w:r>
         <w:rPr>
@@ -3014,6 +3222,7 @@
         <w:br/>
         <w:t xml:space="preserve">    </w:t>
       </w:r>
+      <w:proofErr w:type="spellStart"/>
       <w:r>
         <w:rPr>
           <w:color w:val="94558D"/>
@@ -3028,8 +3237,36 @@
           <w:sz w:val="18"/>
           <w:szCs w:val="18"/>
         </w:rPr>
-        <w:t xml:space="preserve">.addMsgHandler(StopMessage, </w:t>
-      </w:r>
+        <w:t>.addMsgHandler</w:t>
+      </w:r>
+      <w:proofErr w:type="spellEnd"/>
+      <w:r>
+        <w:rPr>
+          <w:color w:val="000000"/>
+          <w:sz w:val="18"/>
+          <w:szCs w:val="18"/>
+        </w:rPr>
+        <w:t>(</w:t>
+      </w:r>
+      <w:proofErr w:type="spellStart"/>
+      <w:r>
+        <w:rPr>
+          <w:color w:val="000000"/>
+          <w:sz w:val="18"/>
+          <w:szCs w:val="18"/>
+        </w:rPr>
+        <w:t>StopMessage</w:t>
+      </w:r>
+      <w:proofErr w:type="spellEnd"/>
+      <w:r>
+        <w:rPr>
+          <w:color w:val="000000"/>
+          <w:sz w:val="18"/>
+          <w:szCs w:val="18"/>
+        </w:rPr>
+        <w:t xml:space="preserve">, </w:t>
+      </w:r>
+      <w:proofErr w:type="spellStart"/>
       <w:r>
         <w:rPr>
           <w:color w:val="94558D"/>
@@ -3044,7 +3281,16 @@
           <w:sz w:val="18"/>
           <w:szCs w:val="18"/>
         </w:rPr>
-        <w:t>.stop)</w:t>
+        <w:t>.stop</w:t>
+      </w:r>
+      <w:proofErr w:type="spellEnd"/>
+      <w:r>
+        <w:rPr>
+          <w:color w:val="000000"/>
+          <w:sz w:val="18"/>
+          <w:szCs w:val="18"/>
+        </w:rPr>
+        <w:t>)</w:t>
       </w:r>
       <w:r>
         <w:rPr>
@@ -3055,6 +3301,7 @@
         <w:br/>
         <w:t xml:space="preserve">    </w:t>
       </w:r>
+      <w:proofErr w:type="spellStart"/>
       <w:r>
         <w:rPr>
           <w:color w:val="94558D"/>
@@ -3069,8 +3316,36 @@
           <w:sz w:val="18"/>
           <w:szCs w:val="18"/>
         </w:rPr>
-        <w:t xml:space="preserve">.addMsgHandler(StartMessage, </w:t>
-      </w:r>
+        <w:t>.addMsgHandler</w:t>
+      </w:r>
+      <w:proofErr w:type="spellEnd"/>
+      <w:r>
+        <w:rPr>
+          <w:color w:val="000000"/>
+          <w:sz w:val="18"/>
+          <w:szCs w:val="18"/>
+        </w:rPr>
+        <w:t>(</w:t>
+      </w:r>
+      <w:proofErr w:type="spellStart"/>
+      <w:r>
+        <w:rPr>
+          <w:color w:val="000000"/>
+          <w:sz w:val="18"/>
+          <w:szCs w:val="18"/>
+        </w:rPr>
+        <w:t>StartMessage</w:t>
+      </w:r>
+      <w:proofErr w:type="spellEnd"/>
+      <w:r>
+        <w:rPr>
+          <w:color w:val="000000"/>
+          <w:sz w:val="18"/>
+          <w:szCs w:val="18"/>
+        </w:rPr>
+        <w:t xml:space="preserve">, </w:t>
+      </w:r>
+      <w:proofErr w:type="spellStart"/>
       <w:r>
         <w:rPr>
           <w:color w:val="94558D"/>
@@ -3085,7 +3360,16 @@
           <w:sz w:val="18"/>
           <w:szCs w:val="18"/>
         </w:rPr>
-        <w:t>.start)</w:t>
+        <w:t>.start</w:t>
+      </w:r>
+      <w:proofErr w:type="spellEnd"/>
+      <w:r>
+        <w:rPr>
+          <w:color w:val="000000"/>
+          <w:sz w:val="18"/>
+          <w:szCs w:val="18"/>
+        </w:rPr>
+        <w:t>)</w:t>
       </w:r>
       <w:r>
         <w:rPr>
@@ -3096,6 +3380,7 @@
         <w:br/>
         <w:t xml:space="preserve">    </w:t>
       </w:r>
+      <w:proofErr w:type="spellStart"/>
       <w:r>
         <w:rPr>
           <w:color w:val="94558D"/>
@@ -3110,8 +3395,36 @@
           <w:sz w:val="18"/>
           <w:szCs w:val="18"/>
         </w:rPr>
-        <w:t xml:space="preserve">.addMsgHandler(RequestReportMessage, </w:t>
-      </w:r>
+        <w:t>.addMsgHandler</w:t>
+      </w:r>
+      <w:proofErr w:type="spellEnd"/>
+      <w:r>
+        <w:rPr>
+          <w:color w:val="000000"/>
+          <w:sz w:val="18"/>
+          <w:szCs w:val="18"/>
+        </w:rPr>
+        <w:t>(</w:t>
+      </w:r>
+      <w:proofErr w:type="spellStart"/>
+      <w:r>
+        <w:rPr>
+          <w:color w:val="000000"/>
+          <w:sz w:val="18"/>
+          <w:szCs w:val="18"/>
+        </w:rPr>
+        <w:t>RequestReportMessage</w:t>
+      </w:r>
+      <w:proofErr w:type="spellEnd"/>
+      <w:r>
+        <w:rPr>
+          <w:color w:val="000000"/>
+          <w:sz w:val="18"/>
+          <w:szCs w:val="18"/>
+        </w:rPr>
+        <w:t xml:space="preserve">, </w:t>
+      </w:r>
+      <w:proofErr w:type="spellStart"/>
       <w:r>
         <w:rPr>
           <w:color w:val="94558D"/>
@@ -3126,7 +3439,16 @@
           <w:sz w:val="18"/>
           <w:szCs w:val="18"/>
         </w:rPr>
-        <w:t>.report)</w:t>
+        <w:t>.report</w:t>
+      </w:r>
+      <w:proofErr w:type="spellEnd"/>
+      <w:r>
+        <w:rPr>
+          <w:color w:val="000000"/>
+          <w:sz w:val="18"/>
+          <w:szCs w:val="18"/>
+        </w:rPr>
+        <w:t>)</w:t>
       </w:r>
     </w:p>
     <w:p>
@@ -3158,6 +3480,7 @@
         </w:rPr>
         <w:t xml:space="preserve"> </w:t>
       </w:r>
+      <w:proofErr w:type="spellStart"/>
       <w:proofErr w:type="gramStart"/>
       <w:r>
         <w:rPr>
@@ -3173,16 +3496,9 @@
           <w:sz w:val="18"/>
           <w:szCs w:val="18"/>
         </w:rPr>
-        <w:t>.add</w:t>
-      </w:r>
-      <w:r>
-        <w:rPr>
-          <w:color w:val="000000"/>
-          <w:sz w:val="18"/>
-          <w:szCs w:val="18"/>
-        </w:rPr>
-        <w:t>Thread</w:t>
-      </w:r>
+        <w:t>.addThread</w:t>
+      </w:r>
+      <w:proofErr w:type="spellEnd"/>
       <w:proofErr w:type="gramEnd"/>
       <w:r>
         <w:rPr>
@@ -3192,6 +3508,7 @@
         </w:rPr>
         <w:t>(</w:t>
       </w:r>
+      <w:proofErr w:type="spellStart"/>
       <w:r>
         <w:rPr>
           <w:color w:val="94558D"/>
@@ -3206,16 +3523,9 @@
           <w:sz w:val="18"/>
           <w:szCs w:val="18"/>
         </w:rPr>
-        <w:t>.</w:t>
-      </w:r>
-      <w:r>
-        <w:rPr>
-          <w:color w:val="000000"/>
-          <w:sz w:val="18"/>
-          <w:szCs w:val="18"/>
-        </w:rPr>
-        <w:t>runCounter</w:t>
-      </w:r>
+        <w:t>.runCounter</w:t>
+      </w:r>
+      <w:proofErr w:type="spellEnd"/>
       <w:r>
         <w:rPr>
           <w:color w:val="000000"/>
@@ -3251,41 +3561,42 @@
     </w:p>
     <w:p>
       <w:pPr>
-        <w:pStyle w:val="Heading2"/>
-      </w:pPr>
-      <w:r>
-        <w:br w:type="page"/>
-      </w:r>
-    </w:p>
-    <w:p>
-      <w:pPr>
-        <w:pStyle w:val="Heading2"/>
-      </w:pPr>
-      <w:r>
-        <w:lastRenderedPageBreak/>
-        <w:t>Messaging Methods</w:t>
-      </w:r>
-    </w:p>
-    <w:p>
-      <w:pPr>
         <w:pStyle w:val="Heading3"/>
       </w:pPr>
+      <w:proofErr w:type="spellStart"/>
       <w:proofErr w:type="gramStart"/>
       <w:r>
-        <w:t>addMsgHandler(</w:t>
+        <w:t>selfName</w:t>
+      </w:r>
+      <w:proofErr w:type="spellEnd"/>
+      <w:r>
+        <w:t>(</w:t>
       </w:r>
       <w:proofErr w:type="gramEnd"/>
       <w:r>
-        <w:t>msgClass, handler)</w:t>
-      </w:r>
-    </w:p>
-    <w:p>
-      <w:r>
-        <w:t>This function Registers a message Class and a handler that is able to process it.  See &lt;handler&gt; below.</w:t>
-      </w:r>
-    </w:p>
-    <w:p>
-      <w:pPr>
+        <w:t xml:space="preserve">self, </w:t>
+      </w:r>
+      <w:r>
+        <w:t>name</w:t>
+      </w:r>
+      <w:r>
+        <w:t>)</w:t>
+      </w:r>
+    </w:p>
+    <w:p>
+      <w:r>
+        <w:t xml:space="preserve">Sets the module name, visible from debug logs.  Defaults to the class name.  May be called after the superclass </w:t>
+      </w:r>
+      <w:proofErr w:type="spellStart"/>
+      <w:r>
+        <w:t>init.</w:t>
+      </w:r>
+      <w:proofErr w:type="spellEnd"/>
+    </w:p>
+    <w:p>
+      <w:pPr>
+        <w:pStyle w:val="HTMLPreformatted"/>
+        <w:shd w:val="clear" w:color="auto" w:fill="FFFFFF"/>
         <w:ind w:left="720"/>
         <w:rPr>
           <w:color w:val="000000"/>
@@ -3293,6 +3604,7 @@
           <w:szCs w:val="18"/>
         </w:rPr>
       </w:pPr>
+      <w:proofErr w:type="spellStart"/>
       <w:r>
         <w:rPr>
           <w:b/>
@@ -3301,7 +3613,18 @@
           <w:sz w:val="18"/>
           <w:szCs w:val="18"/>
         </w:rPr>
-        <w:t xml:space="preserve">def </w:t>
+        <w:t>def</w:t>
+      </w:r>
+      <w:proofErr w:type="spellEnd"/>
+      <w:r>
+        <w:rPr>
+          <w:b/>
+          <w:bCs/>
+          <w:color w:val="000080"/>
+          <w:sz w:val="18"/>
+          <w:szCs w:val="18"/>
+        </w:rPr>
+        <w:t xml:space="preserve"> </w:t>
       </w:r>
       <w:r>
         <w:rPr>
@@ -3309,7 +3632,25 @@
           <w:sz w:val="18"/>
           <w:szCs w:val="18"/>
         </w:rPr>
-        <w:t>__init_</w:t>
+        <w:t>__</w:t>
+      </w:r>
+      <w:proofErr w:type="spellStart"/>
+      <w:r>
+        <w:rPr>
+          <w:color w:val="B200B2"/>
+          <w:sz w:val="18"/>
+          <w:szCs w:val="18"/>
+        </w:rPr>
+        <w:t>init</w:t>
+      </w:r>
+      <w:proofErr w:type="spellEnd"/>
+      <w:r>
+        <w:rPr>
+          <w:color w:val="B200B2"/>
+          <w:sz w:val="18"/>
+          <w:szCs w:val="18"/>
+        </w:rPr>
+        <w:t>_</w:t>
       </w:r>
       <w:proofErr w:type="gramStart"/>
       <w:r>
@@ -3343,7 +3684,25 @@
           <w:sz w:val="18"/>
           <w:szCs w:val="18"/>
         </w:rPr>
-        <w:t>, config={}):</w:t>
+        <w:t xml:space="preserve">, </w:t>
+      </w:r>
+      <w:proofErr w:type="spellStart"/>
+      <w:r>
+        <w:rPr>
+          <w:color w:val="000000"/>
+          <w:sz w:val="18"/>
+          <w:szCs w:val="18"/>
+        </w:rPr>
+        <w:t>config</w:t>
+      </w:r>
+      <w:proofErr w:type="spellEnd"/>
+      <w:r>
+        <w:rPr>
+          <w:color w:val="000000"/>
+          <w:sz w:val="18"/>
+          <w:szCs w:val="18"/>
+        </w:rPr>
+        <w:t>={}):</w:t>
       </w:r>
       <w:r>
         <w:rPr>
@@ -3392,15 +3751,51 @@
           <w:sz w:val="18"/>
           <w:szCs w:val="18"/>
         </w:rPr>
-        <w:t>__init__</w:t>
-      </w:r>
-      <w:r>
-        <w:rPr>
-          <w:color w:val="000000"/>
-          <w:sz w:val="18"/>
-          <w:szCs w:val="18"/>
-        </w:rPr>
-        <w:t>(config)</w:t>
+        <w:t>__</w:t>
+      </w:r>
+      <w:proofErr w:type="spellStart"/>
+      <w:r>
+        <w:rPr>
+          <w:color w:val="B200B2"/>
+          <w:sz w:val="18"/>
+          <w:szCs w:val="18"/>
+        </w:rPr>
+        <w:t>init</w:t>
+      </w:r>
+      <w:proofErr w:type="spellEnd"/>
+      <w:r>
+        <w:rPr>
+          <w:color w:val="B200B2"/>
+          <w:sz w:val="18"/>
+          <w:szCs w:val="18"/>
+        </w:rPr>
+        <w:t>__</w:t>
+      </w:r>
+      <w:r>
+        <w:rPr>
+          <w:color w:val="000000"/>
+          <w:sz w:val="18"/>
+          <w:szCs w:val="18"/>
+        </w:rPr>
+        <w:t>(</w:t>
+      </w:r>
+      <w:proofErr w:type="spellStart"/>
+      <w:r>
+        <w:rPr>
+          <w:color w:val="000000"/>
+          <w:sz w:val="18"/>
+          <w:szCs w:val="18"/>
+        </w:rPr>
+        <w:t>config</w:t>
+      </w:r>
+      <w:proofErr w:type="spellEnd"/>
+      <w:r>
+        <w:rPr>
+          <w:color w:val="000000"/>
+          <w:sz w:val="18"/>
+          <w:szCs w:val="18"/>
+        </w:rPr>
+        <w:t>)</w:t>
       </w:r>
       <w:r>
         <w:rPr>
@@ -3411,6 +3806,7 @@
         <w:br/>
         <w:t xml:space="preserve">    </w:t>
       </w:r>
+      <w:proofErr w:type="spellStart"/>
       <w:r>
         <w:rPr>
           <w:color w:val="94558D"/>
@@ -3425,8 +3821,171 @@
           <w:sz w:val="18"/>
           <w:szCs w:val="18"/>
         </w:rPr>
-        <w:t xml:space="preserve">.addMsgHandler(StopMessage, </w:t>
-      </w:r>
+        <w:t>.</w:t>
+      </w:r>
+      <w:r>
+        <w:rPr>
+          <w:color w:val="000000"/>
+          <w:sz w:val="18"/>
+          <w:szCs w:val="18"/>
+        </w:rPr>
+        <w:t>setName</w:t>
+      </w:r>
+      <w:proofErr w:type="spellEnd"/>
+      <w:r>
+        <w:rPr>
+          <w:color w:val="000000"/>
+          <w:sz w:val="18"/>
+          <w:szCs w:val="18"/>
+        </w:rPr>
+        <w:t>(</w:t>
+      </w:r>
+      <w:r>
+        <w:rPr>
+          <w:color w:val="000000"/>
+          <w:sz w:val="18"/>
+          <w:szCs w:val="18"/>
+        </w:rPr>
+        <w:t>‘Foo’</w:t>
+      </w:r>
+      <w:r>
+        <w:rPr>
+          <w:color w:val="000000"/>
+          <w:sz w:val="18"/>
+          <w:szCs w:val="18"/>
+        </w:rPr>
+        <w:t>)</w:t>
+      </w:r>
+      <w:r>
+        <w:rPr>
+          <w:color w:val="000000"/>
+          <w:sz w:val="18"/>
+          <w:szCs w:val="18"/>
+        </w:rPr>
+        <w:br/>
+      </w:r>
+    </w:p>
+    <w:p/>
+    <w:p>
+      <w:pPr>
+        <w:pStyle w:val="Heading3"/>
+      </w:pPr>
+      <w:r>
+        <w:br w:type="page"/>
+      </w:r>
+    </w:p>
+    <w:p>
+      <w:pPr>
+        <w:pStyle w:val="Heading2"/>
+      </w:pPr>
+      <w:r>
+        <w:lastRenderedPageBreak/>
+        <w:t>Messaging Methods</w:t>
+      </w:r>
+    </w:p>
+    <w:p>
+      <w:pPr>
+        <w:pStyle w:val="Heading3"/>
+      </w:pPr>
+      <w:proofErr w:type="spellStart"/>
+      <w:proofErr w:type="gramStart"/>
+      <w:r>
+        <w:t>addMsgHandler</w:t>
+      </w:r>
+      <w:proofErr w:type="spellEnd"/>
+      <w:r>
+        <w:t>(</w:t>
+      </w:r>
+      <w:proofErr w:type="spellStart"/>
+      <w:proofErr w:type="gramEnd"/>
+      <w:r>
+        <w:t>msgClass</w:t>
+      </w:r>
+      <w:proofErr w:type="spellEnd"/>
+      <w:r>
+        <w:t>, handler)</w:t>
+      </w:r>
+    </w:p>
+    <w:p>
+      <w:r>
+        <w:t>This function Registers a message Class and a handler that is able to process it.  See &lt;handler&gt; below.</w:t>
+      </w:r>
+    </w:p>
+    <w:p>
+      <w:pPr>
+        <w:ind w:left="720"/>
+        <w:rPr>
+          <w:color w:val="000000"/>
+          <w:sz w:val="18"/>
+          <w:szCs w:val="18"/>
+        </w:rPr>
+      </w:pPr>
+      <w:proofErr w:type="spellStart"/>
+      <w:r>
+        <w:rPr>
+          <w:b/>
+          <w:bCs/>
+          <w:color w:val="000080"/>
+          <w:sz w:val="18"/>
+          <w:szCs w:val="18"/>
+        </w:rPr>
+        <w:t>def</w:t>
+      </w:r>
+      <w:proofErr w:type="spellEnd"/>
+      <w:r>
+        <w:rPr>
+          <w:b/>
+          <w:bCs/>
+          <w:color w:val="000080"/>
+          <w:sz w:val="18"/>
+          <w:szCs w:val="18"/>
+        </w:rPr>
+        <w:t xml:space="preserve"> </w:t>
+      </w:r>
+      <w:r>
+        <w:rPr>
+          <w:color w:val="B200B2"/>
+          <w:sz w:val="18"/>
+          <w:szCs w:val="18"/>
+        </w:rPr>
+        <w:t>__</w:t>
+      </w:r>
+      <w:proofErr w:type="spellStart"/>
+      <w:r>
+        <w:rPr>
+          <w:color w:val="B200B2"/>
+          <w:sz w:val="18"/>
+          <w:szCs w:val="18"/>
+        </w:rPr>
+        <w:t>init</w:t>
+      </w:r>
+      <w:proofErr w:type="spellEnd"/>
+      <w:r>
+        <w:rPr>
+          <w:color w:val="B200B2"/>
+          <w:sz w:val="18"/>
+          <w:szCs w:val="18"/>
+        </w:rPr>
+        <w:t>_</w:t>
+      </w:r>
+      <w:proofErr w:type="gramStart"/>
+      <w:r>
+        <w:rPr>
+          <w:color w:val="B200B2"/>
+          <w:sz w:val="18"/>
+          <w:szCs w:val="18"/>
+        </w:rPr>
+        <w:t>_</w:t>
+      </w:r>
+      <w:r>
+        <w:rPr>
+          <w:color w:val="000000"/>
+          <w:sz w:val="18"/>
+          <w:szCs w:val="18"/>
+        </w:rPr>
+        <w:t>(</w:t>
+      </w:r>
+      <w:proofErr w:type="gramEnd"/>
       <w:r>
         <w:rPr>
           <w:color w:val="94558D"/>
@@ -3441,7 +4000,197 @@
           <w:sz w:val="18"/>
           <w:szCs w:val="18"/>
         </w:rPr>
-        <w:t>.stop)</w:t>
+        <w:t xml:space="preserve">, </w:t>
+      </w:r>
+      <w:proofErr w:type="spellStart"/>
+      <w:r>
+        <w:rPr>
+          <w:color w:val="000000"/>
+          <w:sz w:val="18"/>
+          <w:szCs w:val="18"/>
+        </w:rPr>
+        <w:t>config</w:t>
+      </w:r>
+      <w:proofErr w:type="spellEnd"/>
+      <w:r>
+        <w:rPr>
+          <w:color w:val="000000"/>
+          <w:sz w:val="18"/>
+          <w:szCs w:val="18"/>
+        </w:rPr>
+        <w:t>={}):</w:t>
+      </w:r>
+      <w:r>
+        <w:rPr>
+          <w:color w:val="000000"/>
+          <w:sz w:val="18"/>
+          <w:szCs w:val="18"/>
+        </w:rPr>
+        <w:br/>
+        <w:t xml:space="preserve">    </w:t>
+      </w:r>
+      <w:r>
+        <w:rPr>
+          <w:color w:val="000080"/>
+          <w:sz w:val="18"/>
+          <w:szCs w:val="18"/>
+        </w:rPr>
+        <w:t>super</w:t>
+      </w:r>
+      <w:r>
+        <w:rPr>
+          <w:color w:val="000000"/>
+          <w:sz w:val="18"/>
+          <w:szCs w:val="18"/>
+        </w:rPr>
+        <w:t xml:space="preserve">(Example, </w:t>
+      </w:r>
+      <w:r>
+        <w:rPr>
+          <w:color w:val="94558D"/>
+          <w:sz w:val="18"/>
+          <w:szCs w:val="18"/>
+        </w:rPr>
+        <w:t>self</w:t>
+      </w:r>
+      <w:r>
+        <w:rPr>
+          <w:color w:val="000000"/>
+          <w:sz w:val="18"/>
+          <w:szCs w:val="18"/>
+        </w:rPr>
+        <w:t>).</w:t>
+      </w:r>
+      <w:r>
+        <w:rPr>
+          <w:color w:val="B200B2"/>
+          <w:sz w:val="18"/>
+          <w:szCs w:val="18"/>
+        </w:rPr>
+        <w:t>__</w:t>
+      </w:r>
+      <w:proofErr w:type="spellStart"/>
+      <w:r>
+        <w:rPr>
+          <w:color w:val="B200B2"/>
+          <w:sz w:val="18"/>
+          <w:szCs w:val="18"/>
+        </w:rPr>
+        <w:t>init</w:t>
+      </w:r>
+      <w:proofErr w:type="spellEnd"/>
+      <w:r>
+        <w:rPr>
+          <w:color w:val="B200B2"/>
+          <w:sz w:val="18"/>
+          <w:szCs w:val="18"/>
+        </w:rPr>
+        <w:t>__</w:t>
+      </w:r>
+      <w:r>
+        <w:rPr>
+          <w:color w:val="000000"/>
+          <w:sz w:val="18"/>
+          <w:szCs w:val="18"/>
+        </w:rPr>
+        <w:t>(</w:t>
+      </w:r>
+      <w:proofErr w:type="spellStart"/>
+      <w:r>
+        <w:rPr>
+          <w:color w:val="000000"/>
+          <w:sz w:val="18"/>
+          <w:szCs w:val="18"/>
+        </w:rPr>
+        <w:t>config</w:t>
+      </w:r>
+      <w:proofErr w:type="spellEnd"/>
+      <w:r>
+        <w:rPr>
+          <w:color w:val="000000"/>
+          <w:sz w:val="18"/>
+          <w:szCs w:val="18"/>
+        </w:rPr>
+        <w:t>)</w:t>
+      </w:r>
+      <w:r>
+        <w:rPr>
+          <w:color w:val="000000"/>
+          <w:sz w:val="18"/>
+          <w:szCs w:val="18"/>
+        </w:rPr>
+        <w:br/>
+        <w:t xml:space="preserve">    </w:t>
+      </w:r>
+      <w:proofErr w:type="spellStart"/>
+      <w:r>
+        <w:rPr>
+          <w:color w:val="94558D"/>
+          <w:sz w:val="18"/>
+          <w:szCs w:val="18"/>
+        </w:rPr>
+        <w:t>self</w:t>
+      </w:r>
+      <w:r>
+        <w:rPr>
+          <w:color w:val="000000"/>
+          <w:sz w:val="18"/>
+          <w:szCs w:val="18"/>
+        </w:rPr>
+        <w:t>.addMsgHandler</w:t>
+      </w:r>
+      <w:proofErr w:type="spellEnd"/>
+      <w:r>
+        <w:rPr>
+          <w:color w:val="000000"/>
+          <w:sz w:val="18"/>
+          <w:szCs w:val="18"/>
+        </w:rPr>
+        <w:t>(</w:t>
+      </w:r>
+      <w:proofErr w:type="spellStart"/>
+      <w:r>
+        <w:rPr>
+          <w:color w:val="000000"/>
+          <w:sz w:val="18"/>
+          <w:szCs w:val="18"/>
+        </w:rPr>
+        <w:t>StopMessage</w:t>
+      </w:r>
+      <w:proofErr w:type="spellEnd"/>
+      <w:r>
+        <w:rPr>
+          <w:color w:val="000000"/>
+          <w:sz w:val="18"/>
+          <w:szCs w:val="18"/>
+        </w:rPr>
+        <w:t xml:space="preserve">, </w:t>
+      </w:r>
+      <w:proofErr w:type="spellStart"/>
+      <w:r>
+        <w:rPr>
+          <w:color w:val="94558D"/>
+          <w:sz w:val="18"/>
+          <w:szCs w:val="18"/>
+        </w:rPr>
+        <w:t>self</w:t>
+      </w:r>
+      <w:r>
+        <w:rPr>
+          <w:color w:val="000000"/>
+          <w:sz w:val="18"/>
+          <w:szCs w:val="18"/>
+        </w:rPr>
+        <w:t>.stop</w:t>
+      </w:r>
+      <w:proofErr w:type="spellEnd"/>
+      <w:r>
+        <w:rPr>
+          <w:color w:val="000000"/>
+          <w:sz w:val="18"/>
+          <w:szCs w:val="18"/>
+        </w:rPr>
+        <w:t>)</w:t>
       </w:r>
     </w:p>
     <w:p>
@@ -3462,12 +4211,28 @@
       </w:r>
       <w:proofErr w:type="gramEnd"/>
       <w:r>
-        <w:t>self, msg)</w:t>
-      </w:r>
-    </w:p>
-    <w:p>
-      <w:r>
-        <w:t>Message handlers are defined in the module class, and registered to handle specific message classes in the __init__.  A message handler receives a GPB message class as a parameter and must return a new GPB buffer as a response (if the message is handled) or None to indicate that this message was not handled by this instance of the module.</w:t>
+        <w:t xml:space="preserve">self, </w:t>
+      </w:r>
+      <w:proofErr w:type="spellStart"/>
+      <w:r>
+        <w:t>msg</w:t>
+      </w:r>
+      <w:proofErr w:type="spellEnd"/>
+      <w:r>
+        <w:t>)</w:t>
+      </w:r>
+    </w:p>
+    <w:p>
+      <w:r>
+        <w:t>Message handlers are defined in the module class, and registered to handle specific message classes in the __</w:t>
+      </w:r>
+      <w:proofErr w:type="spellStart"/>
+      <w:r>
+        <w:t>init</w:t>
+      </w:r>
+      <w:proofErr w:type="spellEnd"/>
+      <w:r>
+        <w:t>__.  A message handler receives a GPB message class as a parameter and must return a new GPB buffer as a response (if the message is handled) or None to indicate that this message was not handled by this instance of the module.</w:t>
       </w:r>
     </w:p>
     <w:p>
@@ -3481,6 +4246,7 @@
           <w:szCs w:val="18"/>
         </w:rPr>
       </w:pPr>
+      <w:proofErr w:type="spellStart"/>
       <w:r>
         <w:rPr>
           <w:b/>
@@ -3489,125 +4255,9 @@
           <w:sz w:val="18"/>
           <w:szCs w:val="18"/>
         </w:rPr>
-        <w:t xml:space="preserve">def </w:t>
-      </w:r>
-      <w:proofErr w:type="gramStart"/>
-      <w:r>
-        <w:rPr>
-          <w:color w:val="000000"/>
-          <w:sz w:val="18"/>
-          <w:szCs w:val="18"/>
-        </w:rPr>
-        <w:t>stop(</w:t>
-      </w:r>
-      <w:proofErr w:type="gramEnd"/>
-      <w:r>
-        <w:rPr>
-          <w:color w:val="94558D"/>
-          <w:sz w:val="18"/>
-          <w:szCs w:val="18"/>
-        </w:rPr>
-        <w:t>self</w:t>
-      </w:r>
-      <w:r>
-        <w:rPr>
-          <w:color w:val="000000"/>
-          <w:sz w:val="18"/>
-          <w:szCs w:val="18"/>
-        </w:rPr>
-        <w:t xml:space="preserve">, </w:t>
-      </w:r>
-      <w:r>
-        <w:rPr>
-          <w:color w:val="808080"/>
-          <w:sz w:val="18"/>
-          <w:szCs w:val="18"/>
-        </w:rPr>
-        <w:t>msg</w:t>
-      </w:r>
-      <w:r>
-        <w:rPr>
-          <w:color w:val="000000"/>
-          <w:sz w:val="18"/>
-          <w:szCs w:val="18"/>
-        </w:rPr>
-        <w:t>):</w:t>
-      </w:r>
-      <w:r>
-        <w:rPr>
-          <w:color w:val="000000"/>
-          <w:sz w:val="18"/>
-          <w:szCs w:val="18"/>
-        </w:rPr>
-        <w:br/>
-        <w:t xml:space="preserve">    status = StatusRequestMessage(</w:t>
-      </w:r>
-      <w:r>
-        <w:rPr>
-          <w:color w:val="94558D"/>
-          <w:sz w:val="18"/>
-          <w:szCs w:val="18"/>
-        </w:rPr>
-        <w:t>self</w:t>
-      </w:r>
-      <w:r>
-        <w:rPr>
-          <w:color w:val="000000"/>
-          <w:sz w:val="18"/>
-          <w:szCs w:val="18"/>
-        </w:rPr>
-        <w:t>.counter)</w:t>
-      </w:r>
-      <w:r>
-        <w:rPr>
-          <w:color w:val="000000"/>
-          <w:sz w:val="18"/>
-          <w:szCs w:val="18"/>
-        </w:rPr>
-        <w:br/>
-        <w:t xml:space="preserve">    </w:t>
-      </w:r>
-      <w:r>
-        <w:rPr>
-          <w:color w:val="000080"/>
-          <w:sz w:val="18"/>
-          <w:szCs w:val="18"/>
-        </w:rPr>
-        <w:t>super</w:t>
-      </w:r>
-      <w:r>
-        <w:rPr>
-          <w:color w:val="000000"/>
-          <w:sz w:val="18"/>
-          <w:szCs w:val="18"/>
-        </w:rPr>
-        <w:t xml:space="preserve">(Example, </w:t>
-      </w:r>
-      <w:r>
-        <w:rPr>
-          <w:color w:val="94558D"/>
-          <w:sz w:val="18"/>
-          <w:szCs w:val="18"/>
-        </w:rPr>
-        <w:t>self</w:t>
-      </w:r>
-      <w:r>
-        <w:rPr>
-          <w:color w:val="000000"/>
-          <w:sz w:val="18"/>
-          <w:szCs w:val="18"/>
-        </w:rPr>
-        <w:t>).stopThread()</w:t>
-      </w:r>
-      <w:r>
-        <w:rPr>
-          <w:color w:val="000000"/>
-          <w:sz w:val="18"/>
-          <w:szCs w:val="18"/>
-        </w:rPr>
-        <w:br/>
-        <w:t xml:space="preserve">    </w:t>
-      </w:r>
+        <w:t>def</w:t>
+      </w:r>
+      <w:proofErr w:type="spellEnd"/>
       <w:r>
         <w:rPr>
           <w:b/>
@@ -3616,6 +4266,159 @@
           <w:sz w:val="18"/>
           <w:szCs w:val="18"/>
         </w:rPr>
+        <w:t xml:space="preserve"> </w:t>
+      </w:r>
+      <w:proofErr w:type="gramStart"/>
+      <w:r>
+        <w:rPr>
+          <w:color w:val="000000"/>
+          <w:sz w:val="18"/>
+          <w:szCs w:val="18"/>
+        </w:rPr>
+        <w:t>stop(</w:t>
+      </w:r>
+      <w:proofErr w:type="gramEnd"/>
+      <w:r>
+        <w:rPr>
+          <w:color w:val="94558D"/>
+          <w:sz w:val="18"/>
+          <w:szCs w:val="18"/>
+        </w:rPr>
+        <w:t>self</w:t>
+      </w:r>
+      <w:r>
+        <w:rPr>
+          <w:color w:val="000000"/>
+          <w:sz w:val="18"/>
+          <w:szCs w:val="18"/>
+        </w:rPr>
+        <w:t xml:space="preserve">, </w:t>
+      </w:r>
+      <w:proofErr w:type="spellStart"/>
+      <w:r>
+        <w:rPr>
+          <w:color w:val="808080"/>
+          <w:sz w:val="18"/>
+          <w:szCs w:val="18"/>
+        </w:rPr>
+        <w:t>msg</w:t>
+      </w:r>
+      <w:proofErr w:type="spellEnd"/>
+      <w:r>
+        <w:rPr>
+          <w:color w:val="000000"/>
+          <w:sz w:val="18"/>
+          <w:szCs w:val="18"/>
+        </w:rPr>
+        <w:t>):</w:t>
+      </w:r>
+      <w:r>
+        <w:rPr>
+          <w:color w:val="000000"/>
+          <w:sz w:val="18"/>
+          <w:szCs w:val="18"/>
+        </w:rPr>
+        <w:br/>
+        <w:t xml:space="preserve">    status = </w:t>
+      </w:r>
+      <w:proofErr w:type="spellStart"/>
+      <w:r>
+        <w:rPr>
+          <w:color w:val="000000"/>
+          <w:sz w:val="18"/>
+          <w:szCs w:val="18"/>
+        </w:rPr>
+        <w:t>StatusRequestMessage</w:t>
+      </w:r>
+      <w:proofErr w:type="spellEnd"/>
+      <w:r>
+        <w:rPr>
+          <w:color w:val="000000"/>
+          <w:sz w:val="18"/>
+          <w:szCs w:val="18"/>
+        </w:rPr>
+        <w:t>(</w:t>
+      </w:r>
+      <w:proofErr w:type="spellStart"/>
+      <w:r>
+        <w:rPr>
+          <w:color w:val="94558D"/>
+          <w:sz w:val="18"/>
+          <w:szCs w:val="18"/>
+        </w:rPr>
+        <w:t>self</w:t>
+      </w:r>
+      <w:r>
+        <w:rPr>
+          <w:color w:val="000000"/>
+          <w:sz w:val="18"/>
+          <w:szCs w:val="18"/>
+        </w:rPr>
+        <w:t>.counter</w:t>
+      </w:r>
+      <w:proofErr w:type="spellEnd"/>
+      <w:r>
+        <w:rPr>
+          <w:color w:val="000000"/>
+          <w:sz w:val="18"/>
+          <w:szCs w:val="18"/>
+        </w:rPr>
+        <w:t>)</w:t>
+      </w:r>
+      <w:r>
+        <w:rPr>
+          <w:color w:val="000000"/>
+          <w:sz w:val="18"/>
+          <w:szCs w:val="18"/>
+        </w:rPr>
+        <w:br/>
+        <w:t xml:space="preserve">    </w:t>
+      </w:r>
+      <w:bookmarkStart w:id="20" w:name="_GoBack"/>
+      <w:bookmarkEnd w:id="20"/>
+      <w:proofErr w:type="spellStart"/>
+      <w:r>
+        <w:rPr>
+          <w:color w:val="94558D"/>
+          <w:sz w:val="18"/>
+          <w:szCs w:val="18"/>
+        </w:rPr>
+        <w:t>self</w:t>
+      </w:r>
+      <w:r>
+        <w:rPr>
+          <w:color w:val="000000"/>
+          <w:sz w:val="18"/>
+          <w:szCs w:val="18"/>
+        </w:rPr>
+        <w:t>.stopThread</w:t>
+      </w:r>
+      <w:proofErr w:type="spellEnd"/>
+      <w:r>
+        <w:rPr>
+          <w:color w:val="000000"/>
+          <w:sz w:val="18"/>
+          <w:szCs w:val="18"/>
+        </w:rPr>
+        <w:t>()</w:t>
+      </w:r>
+      <w:r>
+        <w:rPr>
+          <w:color w:val="000000"/>
+          <w:sz w:val="18"/>
+          <w:szCs w:val="18"/>
+        </w:rPr>
+        <w:br/>
+        <w:t xml:space="preserve">    </w:t>
+      </w:r>
+      <w:r>
+        <w:rPr>
+          <w:b/>
+          <w:bCs/>
+          <w:color w:val="000080"/>
+          <w:sz w:val="18"/>
+          <w:szCs w:val="18"/>
+        </w:rPr>
         <w:t xml:space="preserve">return </w:t>
       </w:r>
       <w:r>
@@ -3661,8 +4464,6 @@
       <w:pPr>
         <w:pStyle w:val="Heading2"/>
       </w:pPr>
-      <w:bookmarkStart w:id="20" w:name="_GoBack"/>
-      <w:bookmarkEnd w:id="20"/>
       <w:r>
         <w:br w:type="page"/>
       </w:r>
@@ -3685,35 +4486,74 @@
       <w:pPr>
         <w:pStyle w:val="Heading3"/>
       </w:pPr>
+      <w:proofErr w:type="spellStart"/>
       <w:proofErr w:type="gramStart"/>
       <w:r>
-        <w:t>addThread(</w:t>
+        <w:t>addThread</w:t>
+      </w:r>
+      <w:proofErr w:type="spellEnd"/>
+      <w:r>
+        <w:t>(</w:t>
       </w:r>
       <w:proofErr w:type="gramEnd"/>
       <w:r>
-        <w:t>self, threadMain)</w:t>
-      </w:r>
-    </w:p>
-    <w:p>
-      <w:r>
-        <w:t xml:space="preserve">Registers an execution function for a thread that will be managed by startThread, stopThread.  As many threads as are needed may be added with this method.  </w:t>
+        <w:t xml:space="preserve">self, </w:t>
+      </w:r>
+      <w:proofErr w:type="spellStart"/>
+      <w:r>
+        <w:t>threadMain</w:t>
+      </w:r>
+      <w:proofErr w:type="spellEnd"/>
+      <w:r>
+        <w:t>)</w:t>
+      </w:r>
+    </w:p>
+    <w:p>
+      <w:r>
+        <w:t xml:space="preserve">Registers an execution function for a thread that will be managed by </w:t>
+      </w:r>
+      <w:proofErr w:type="spellStart"/>
+      <w:r>
+        <w:t>startThread</w:t>
+      </w:r>
+      <w:proofErr w:type="spellEnd"/>
+      <w:r>
+        <w:t xml:space="preserve">, </w:t>
+      </w:r>
+      <w:proofErr w:type="spellStart"/>
+      <w:r>
+        <w:t>stopThread</w:t>
+      </w:r>
+      <w:proofErr w:type="spellEnd"/>
+      <w:r>
+        <w:t xml:space="preserve">.  As many threads as are needed may be added with this method.  </w:t>
       </w:r>
     </w:p>
     <w:p>
       <w:pPr>
         <w:pStyle w:val="Heading3"/>
       </w:pPr>
-      <w:r>
-        <w:t>startThread(self)</w:t>
+      <w:proofErr w:type="spellStart"/>
+      <w:r>
+        <w:t>startThread</w:t>
+      </w:r>
+      <w:proofErr w:type="spellEnd"/>
+      <w:r>
+        <w:t>(self)</w:t>
       </w:r>
     </w:p>
     <w:p>
       <w:r>
         <w:t xml:space="preserve">The </w:t>
       </w:r>
+      <w:proofErr w:type="spellStart"/>
       <w:proofErr w:type="gramStart"/>
       <w:r>
-        <w:t>startThread(</w:t>
+        <w:t>startThread</w:t>
+      </w:r>
+      <w:proofErr w:type="spellEnd"/>
+      <w:r>
+        <w:t>(</w:t>
       </w:r>
       <w:proofErr w:type="gramEnd"/>
       <w:r>
@@ -3748,6 +4588,7 @@
           <w:szCs w:val="18"/>
         </w:rPr>
       </w:pPr>
+      <w:proofErr w:type="spellStart"/>
       <w:r>
         <w:rPr>
           <w:b/>
@@ -3756,151 +4597,9 @@
           <w:sz w:val="18"/>
           <w:szCs w:val="18"/>
         </w:rPr>
-        <w:t xml:space="preserve">def </w:t>
-      </w:r>
-      <w:proofErr w:type="gramStart"/>
-      <w:r>
-        <w:rPr>
-          <w:color w:val="000000"/>
-          <w:sz w:val="18"/>
-          <w:szCs w:val="18"/>
-        </w:rPr>
-        <w:t>start(</w:t>
-      </w:r>
-      <w:proofErr w:type="gramEnd"/>
-      <w:r>
-        <w:rPr>
-          <w:color w:val="94558D"/>
-          <w:sz w:val="18"/>
-          <w:szCs w:val="18"/>
-        </w:rPr>
-        <w:t>self</w:t>
-      </w:r>
-      <w:r>
-        <w:rPr>
-          <w:color w:val="000000"/>
-          <w:sz w:val="18"/>
-          <w:szCs w:val="18"/>
-        </w:rPr>
-        <w:t>, msg):</w:t>
-      </w:r>
-      <w:r>
-        <w:rPr>
-          <w:color w:val="000000"/>
-          <w:sz w:val="18"/>
-          <w:szCs w:val="18"/>
-        </w:rPr>
-        <w:br/>
-        <w:t xml:space="preserve">    </w:t>
-      </w:r>
-      <w:r>
-        <w:rPr>
-          <w:color w:val="94558D"/>
-          <w:sz w:val="18"/>
-          <w:szCs w:val="18"/>
-        </w:rPr>
-        <w:t>self</w:t>
-      </w:r>
-      <w:r>
-        <w:rPr>
-          <w:color w:val="000000"/>
-          <w:sz w:val="18"/>
-          <w:szCs w:val="18"/>
-        </w:rPr>
-        <w:t xml:space="preserve">.counter = </w:t>
-      </w:r>
-      <w:r>
-        <w:rPr>
-          <w:color w:val="0000FF"/>
-          <w:sz w:val="18"/>
-          <w:szCs w:val="18"/>
-        </w:rPr>
-        <w:t>0</w:t>
-      </w:r>
-      <w:r>
-        <w:rPr>
-          <w:color w:val="0000FF"/>
-          <w:sz w:val="18"/>
-          <w:szCs w:val="18"/>
-        </w:rPr>
-        <w:br/>
-        <w:t xml:space="preserve">    </w:t>
-      </w:r>
-      <w:r>
-        <w:rPr>
-          <w:color w:val="94558D"/>
-          <w:sz w:val="18"/>
-          <w:szCs w:val="18"/>
-        </w:rPr>
-        <w:t>self</w:t>
-      </w:r>
-      <w:r>
-        <w:rPr>
-          <w:color w:val="000000"/>
-          <w:sz w:val="18"/>
-          <w:szCs w:val="18"/>
-        </w:rPr>
-        <w:t>.interval = msg.interval</w:t>
-      </w:r>
-      <w:r>
-        <w:rPr>
-          <w:color w:val="000000"/>
-          <w:sz w:val="18"/>
-          <w:szCs w:val="18"/>
-        </w:rPr>
-        <w:br/>
-        <w:t xml:space="preserve">    </w:t>
-      </w:r>
-      <w:r>
-        <w:rPr>
-          <w:color w:val="000080"/>
-          <w:sz w:val="18"/>
-          <w:szCs w:val="18"/>
-        </w:rPr>
-        <w:t>self.</w:t>
-      </w:r>
-      <w:r>
-        <w:rPr>
-          <w:color w:val="000000"/>
-          <w:sz w:val="18"/>
-          <w:szCs w:val="18"/>
-        </w:rPr>
-        <w:t>startThread()</w:t>
-      </w:r>
-      <w:r>
-        <w:rPr>
-          <w:color w:val="000000"/>
-          <w:sz w:val="18"/>
-          <w:szCs w:val="18"/>
-        </w:rPr>
-        <w:br/>
-        <w:t xml:space="preserve">    status = StatusRequestMessage(</w:t>
-      </w:r>
-      <w:r>
-        <w:rPr>
-          <w:color w:val="94558D"/>
-          <w:sz w:val="18"/>
-          <w:szCs w:val="18"/>
-        </w:rPr>
-        <w:t>self</w:t>
-      </w:r>
-      <w:r>
-        <w:rPr>
-          <w:color w:val="000000"/>
-          <w:sz w:val="18"/>
-          <w:szCs w:val="18"/>
-        </w:rPr>
-        <w:t>.counter)</w:t>
-      </w:r>
-      <w:r>
-        <w:rPr>
-          <w:color w:val="000000"/>
-          <w:sz w:val="18"/>
-          <w:szCs w:val="18"/>
-        </w:rPr>
-        <w:br/>
-        <w:t xml:space="preserve">    </w:t>
-      </w:r>
+        <w:t>def</w:t>
+      </w:r>
+      <w:proofErr w:type="spellEnd"/>
       <w:r>
         <w:rPr>
           <w:b/>
@@ -3909,6 +4608,245 @@
           <w:sz w:val="18"/>
           <w:szCs w:val="18"/>
         </w:rPr>
+        <w:t xml:space="preserve"> </w:t>
+      </w:r>
+      <w:proofErr w:type="gramStart"/>
+      <w:r>
+        <w:rPr>
+          <w:color w:val="000000"/>
+          <w:sz w:val="18"/>
+          <w:szCs w:val="18"/>
+        </w:rPr>
+        <w:t>start(</w:t>
+      </w:r>
+      <w:proofErr w:type="gramEnd"/>
+      <w:r>
+        <w:rPr>
+          <w:color w:val="94558D"/>
+          <w:sz w:val="18"/>
+          <w:szCs w:val="18"/>
+        </w:rPr>
+        <w:t>self</w:t>
+      </w:r>
+      <w:r>
+        <w:rPr>
+          <w:color w:val="000000"/>
+          <w:sz w:val="18"/>
+          <w:szCs w:val="18"/>
+        </w:rPr>
+        <w:t xml:space="preserve">, </w:t>
+      </w:r>
+      <w:proofErr w:type="spellStart"/>
+      <w:r>
+        <w:rPr>
+          <w:color w:val="000000"/>
+          <w:sz w:val="18"/>
+          <w:szCs w:val="18"/>
+        </w:rPr>
+        <w:t>msg</w:t>
+      </w:r>
+      <w:proofErr w:type="spellEnd"/>
+      <w:r>
+        <w:rPr>
+          <w:color w:val="000000"/>
+          <w:sz w:val="18"/>
+          <w:szCs w:val="18"/>
+        </w:rPr>
+        <w:t>):</w:t>
+      </w:r>
+      <w:r>
+        <w:rPr>
+          <w:color w:val="000000"/>
+          <w:sz w:val="18"/>
+          <w:szCs w:val="18"/>
+        </w:rPr>
+        <w:br/>
+        <w:t xml:space="preserve">    </w:t>
+      </w:r>
+      <w:proofErr w:type="spellStart"/>
+      <w:r>
+        <w:rPr>
+          <w:color w:val="94558D"/>
+          <w:sz w:val="18"/>
+          <w:szCs w:val="18"/>
+        </w:rPr>
+        <w:t>self</w:t>
+      </w:r>
+      <w:r>
+        <w:rPr>
+          <w:color w:val="000000"/>
+          <w:sz w:val="18"/>
+          <w:szCs w:val="18"/>
+        </w:rPr>
+        <w:t>.counter</w:t>
+      </w:r>
+      <w:proofErr w:type="spellEnd"/>
+      <w:r>
+        <w:rPr>
+          <w:color w:val="000000"/>
+          <w:sz w:val="18"/>
+          <w:szCs w:val="18"/>
+        </w:rPr>
+        <w:t xml:space="preserve"> = </w:t>
+      </w:r>
+      <w:r>
+        <w:rPr>
+          <w:color w:val="0000FF"/>
+          <w:sz w:val="18"/>
+          <w:szCs w:val="18"/>
+        </w:rPr>
+        <w:t>0</w:t>
+      </w:r>
+      <w:r>
+        <w:rPr>
+          <w:color w:val="0000FF"/>
+          <w:sz w:val="18"/>
+          <w:szCs w:val="18"/>
+        </w:rPr>
+        <w:br/>
+        <w:t xml:space="preserve">    </w:t>
+      </w:r>
+      <w:proofErr w:type="spellStart"/>
+      <w:r>
+        <w:rPr>
+          <w:color w:val="94558D"/>
+          <w:sz w:val="18"/>
+          <w:szCs w:val="18"/>
+        </w:rPr>
+        <w:t>self</w:t>
+      </w:r>
+      <w:r>
+        <w:rPr>
+          <w:color w:val="000000"/>
+          <w:sz w:val="18"/>
+          <w:szCs w:val="18"/>
+        </w:rPr>
+        <w:t>.interval</w:t>
+      </w:r>
+      <w:proofErr w:type="spellEnd"/>
+      <w:r>
+        <w:rPr>
+          <w:color w:val="000000"/>
+          <w:sz w:val="18"/>
+          <w:szCs w:val="18"/>
+        </w:rPr>
+        <w:t xml:space="preserve"> = </w:t>
+      </w:r>
+      <w:proofErr w:type="spellStart"/>
+      <w:r>
+        <w:rPr>
+          <w:color w:val="000000"/>
+          <w:sz w:val="18"/>
+          <w:szCs w:val="18"/>
+        </w:rPr>
+        <w:t>msg.interval</w:t>
+      </w:r>
+      <w:proofErr w:type="spellEnd"/>
+      <w:r>
+        <w:rPr>
+          <w:color w:val="000000"/>
+          <w:sz w:val="18"/>
+          <w:szCs w:val="18"/>
+        </w:rPr>
+        <w:br/>
+        <w:t xml:space="preserve">    </w:t>
+      </w:r>
+      <w:proofErr w:type="spellStart"/>
+      <w:r>
+        <w:rPr>
+          <w:color w:val="000080"/>
+          <w:sz w:val="18"/>
+          <w:szCs w:val="18"/>
+        </w:rPr>
+        <w:t>self.</w:t>
+      </w:r>
+      <w:r>
+        <w:rPr>
+          <w:color w:val="000000"/>
+          <w:sz w:val="18"/>
+          <w:szCs w:val="18"/>
+        </w:rPr>
+        <w:t>startThread</w:t>
+      </w:r>
+      <w:proofErr w:type="spellEnd"/>
+      <w:r>
+        <w:rPr>
+          <w:color w:val="000000"/>
+          <w:sz w:val="18"/>
+          <w:szCs w:val="18"/>
+        </w:rPr>
+        <w:t>()</w:t>
+      </w:r>
+      <w:r>
+        <w:rPr>
+          <w:color w:val="000000"/>
+          <w:sz w:val="18"/>
+          <w:szCs w:val="18"/>
+        </w:rPr>
+        <w:br/>
+        <w:t xml:space="preserve">    status = </w:t>
+      </w:r>
+      <w:proofErr w:type="spellStart"/>
+      <w:r>
+        <w:rPr>
+          <w:color w:val="000000"/>
+          <w:sz w:val="18"/>
+          <w:szCs w:val="18"/>
+        </w:rPr>
+        <w:t>StatusRequestMessage</w:t>
+      </w:r>
+      <w:proofErr w:type="spellEnd"/>
+      <w:r>
+        <w:rPr>
+          <w:color w:val="000000"/>
+          <w:sz w:val="18"/>
+          <w:szCs w:val="18"/>
+        </w:rPr>
+        <w:t>(</w:t>
+      </w:r>
+      <w:proofErr w:type="spellStart"/>
+      <w:r>
+        <w:rPr>
+          <w:color w:val="94558D"/>
+          <w:sz w:val="18"/>
+          <w:szCs w:val="18"/>
+        </w:rPr>
+        <w:t>self</w:t>
+      </w:r>
+      <w:r>
+        <w:rPr>
+          <w:color w:val="000000"/>
+          <w:sz w:val="18"/>
+          <w:szCs w:val="18"/>
+        </w:rPr>
+        <w:t>.counter</w:t>
+      </w:r>
+      <w:proofErr w:type="spellEnd"/>
+      <w:r>
+        <w:rPr>
+          <w:color w:val="000000"/>
+          <w:sz w:val="18"/>
+          <w:szCs w:val="18"/>
+        </w:rPr>
+        <w:t>)</w:t>
+      </w:r>
+      <w:r>
+        <w:rPr>
+          <w:color w:val="000000"/>
+          <w:sz w:val="18"/>
+          <w:szCs w:val="18"/>
+        </w:rPr>
+        <w:br/>
+        <w:t xml:space="preserve">    </w:t>
+      </w:r>
+      <w:r>
+        <w:rPr>
+          <w:b/>
+          <w:bCs/>
+          <w:color w:val="000080"/>
+          <w:sz w:val="18"/>
+          <w:szCs w:val="18"/>
+        </w:rPr>
         <w:t xml:space="preserve">return </w:t>
       </w:r>
       <w:r>
@@ -3925,17 +4863,27 @@
       <w:pPr>
         <w:pStyle w:val="Heading3"/>
       </w:pPr>
-      <w:r>
-        <w:t>stopThread(self)</w:t>
+      <w:proofErr w:type="spellStart"/>
+      <w:r>
+        <w:t>stopThread</w:t>
+      </w:r>
+      <w:proofErr w:type="spellEnd"/>
+      <w:r>
+        <w:t>(self)</w:t>
       </w:r>
     </w:p>
     <w:p>
       <w:r>
         <w:t xml:space="preserve">The </w:t>
       </w:r>
+      <w:proofErr w:type="spellStart"/>
       <w:proofErr w:type="gramStart"/>
       <w:r>
-        <w:t>stopThread(</w:t>
+        <w:t>stopThread</w:t>
+      </w:r>
+      <w:proofErr w:type="spellEnd"/>
+      <w:r>
+        <w:t>(</w:t>
       </w:r>
       <w:proofErr w:type="gramEnd"/>
       <w:r>
@@ -3964,6 +4912,7 @@
           <w:szCs w:val="18"/>
         </w:rPr>
       </w:pPr>
+      <w:proofErr w:type="spellStart"/>
       <w:r>
         <w:rPr>
           <w:b/>
@@ -3972,109 +4921,9 @@
           <w:sz w:val="18"/>
           <w:szCs w:val="18"/>
         </w:rPr>
-        <w:t xml:space="preserve">def </w:t>
-      </w:r>
-      <w:proofErr w:type="gramStart"/>
-      <w:r>
-        <w:rPr>
-          <w:color w:val="000000"/>
-          <w:sz w:val="18"/>
-          <w:szCs w:val="18"/>
-        </w:rPr>
-        <w:t>stop(</w:t>
-      </w:r>
-      <w:proofErr w:type="gramEnd"/>
-      <w:r>
-        <w:rPr>
-          <w:color w:val="94558D"/>
-          <w:sz w:val="18"/>
-          <w:szCs w:val="18"/>
-        </w:rPr>
-        <w:t>self</w:t>
-      </w:r>
-      <w:r>
-        <w:rPr>
-          <w:color w:val="000000"/>
-          <w:sz w:val="18"/>
-          <w:szCs w:val="18"/>
-        </w:rPr>
-        <w:t xml:space="preserve">, </w:t>
-      </w:r>
-      <w:r>
-        <w:rPr>
-          <w:color w:val="808080"/>
-          <w:sz w:val="18"/>
-          <w:szCs w:val="18"/>
-        </w:rPr>
-        <w:t>msg</w:t>
-      </w:r>
-      <w:r>
-        <w:rPr>
-          <w:color w:val="000000"/>
-          <w:sz w:val="18"/>
-          <w:szCs w:val="18"/>
-        </w:rPr>
-        <w:t>):</w:t>
-      </w:r>
-      <w:r>
-        <w:rPr>
-          <w:color w:val="000000"/>
-          <w:sz w:val="18"/>
-          <w:szCs w:val="18"/>
-        </w:rPr>
-        <w:br/>
-        <w:t xml:space="preserve">    status = StatusRequestMessage(</w:t>
-      </w:r>
-      <w:r>
-        <w:rPr>
-          <w:color w:val="94558D"/>
-          <w:sz w:val="18"/>
-          <w:szCs w:val="18"/>
-        </w:rPr>
-        <w:t>self</w:t>
-      </w:r>
-      <w:r>
-        <w:rPr>
-          <w:color w:val="000000"/>
-          <w:sz w:val="18"/>
-          <w:szCs w:val="18"/>
-        </w:rPr>
-        <w:t>.counter)</w:t>
-      </w:r>
-      <w:r>
-        <w:rPr>
-          <w:color w:val="000000"/>
-          <w:sz w:val="18"/>
-          <w:szCs w:val="18"/>
-        </w:rPr>
-        <w:br/>
-        <w:t xml:space="preserve">    </w:t>
-      </w:r>
-      <w:r>
-        <w:rPr>
-          <w:color w:val="000080"/>
-          <w:sz w:val="18"/>
-          <w:szCs w:val="18"/>
-        </w:rPr>
-        <w:t>self.</w:t>
-      </w:r>
-      <w:r>
-        <w:rPr>
-          <w:color w:val="000000"/>
-          <w:sz w:val="18"/>
-          <w:szCs w:val="18"/>
-        </w:rPr>
-        <w:t>stopThread()</w:t>
-      </w:r>
-      <w:r>
-        <w:rPr>
-          <w:color w:val="000000"/>
-          <w:sz w:val="18"/>
-          <w:szCs w:val="18"/>
-        </w:rPr>
-        <w:br/>
-        <w:t xml:space="preserve">    </w:t>
-      </w:r>
+        <w:t>def</w:t>
+      </w:r>
+      <w:proofErr w:type="spellEnd"/>
       <w:r>
         <w:rPr>
           <w:b/>
@@ -4083,6 +4932,157 @@
           <w:sz w:val="18"/>
           <w:szCs w:val="18"/>
         </w:rPr>
+        <w:t xml:space="preserve"> </w:t>
+      </w:r>
+      <w:proofErr w:type="gramStart"/>
+      <w:r>
+        <w:rPr>
+          <w:color w:val="000000"/>
+          <w:sz w:val="18"/>
+          <w:szCs w:val="18"/>
+        </w:rPr>
+        <w:t>stop(</w:t>
+      </w:r>
+      <w:proofErr w:type="gramEnd"/>
+      <w:r>
+        <w:rPr>
+          <w:color w:val="94558D"/>
+          <w:sz w:val="18"/>
+          <w:szCs w:val="18"/>
+        </w:rPr>
+        <w:t>self</w:t>
+      </w:r>
+      <w:r>
+        <w:rPr>
+          <w:color w:val="000000"/>
+          <w:sz w:val="18"/>
+          <w:szCs w:val="18"/>
+        </w:rPr>
+        <w:t xml:space="preserve">, </w:t>
+      </w:r>
+      <w:proofErr w:type="spellStart"/>
+      <w:r>
+        <w:rPr>
+          <w:color w:val="808080"/>
+          <w:sz w:val="18"/>
+          <w:szCs w:val="18"/>
+        </w:rPr>
+        <w:t>msg</w:t>
+      </w:r>
+      <w:proofErr w:type="spellEnd"/>
+      <w:r>
+        <w:rPr>
+          <w:color w:val="000000"/>
+          <w:sz w:val="18"/>
+          <w:szCs w:val="18"/>
+        </w:rPr>
+        <w:t>):</w:t>
+      </w:r>
+      <w:r>
+        <w:rPr>
+          <w:color w:val="000000"/>
+          <w:sz w:val="18"/>
+          <w:szCs w:val="18"/>
+        </w:rPr>
+        <w:br/>
+        <w:t xml:space="preserve">    status = </w:t>
+      </w:r>
+      <w:proofErr w:type="spellStart"/>
+      <w:r>
+        <w:rPr>
+          <w:color w:val="000000"/>
+          <w:sz w:val="18"/>
+          <w:szCs w:val="18"/>
+        </w:rPr>
+        <w:t>StatusRequestMessage</w:t>
+      </w:r>
+      <w:proofErr w:type="spellEnd"/>
+      <w:r>
+        <w:rPr>
+          <w:color w:val="000000"/>
+          <w:sz w:val="18"/>
+          <w:szCs w:val="18"/>
+        </w:rPr>
+        <w:t>(</w:t>
+      </w:r>
+      <w:proofErr w:type="spellStart"/>
+      <w:r>
+        <w:rPr>
+          <w:color w:val="94558D"/>
+          <w:sz w:val="18"/>
+          <w:szCs w:val="18"/>
+        </w:rPr>
+        <w:t>self</w:t>
+      </w:r>
+      <w:r>
+        <w:rPr>
+          <w:color w:val="000000"/>
+          <w:sz w:val="18"/>
+          <w:szCs w:val="18"/>
+        </w:rPr>
+        <w:t>.counter</w:t>
+      </w:r>
+      <w:proofErr w:type="spellEnd"/>
+      <w:r>
+        <w:rPr>
+          <w:color w:val="000000"/>
+          <w:sz w:val="18"/>
+          <w:szCs w:val="18"/>
+        </w:rPr>
+        <w:t>)</w:t>
+      </w:r>
+      <w:r>
+        <w:rPr>
+          <w:color w:val="000000"/>
+          <w:sz w:val="18"/>
+          <w:szCs w:val="18"/>
+        </w:rPr>
+        <w:br/>
+        <w:t xml:space="preserve">    </w:t>
+      </w:r>
+      <w:proofErr w:type="spellStart"/>
+      <w:r>
+        <w:rPr>
+          <w:color w:val="000080"/>
+          <w:sz w:val="18"/>
+          <w:szCs w:val="18"/>
+        </w:rPr>
+        <w:t>self.</w:t>
+      </w:r>
+      <w:r>
+        <w:rPr>
+          <w:color w:val="000000"/>
+          <w:sz w:val="18"/>
+          <w:szCs w:val="18"/>
+        </w:rPr>
+        <w:t>stopThread</w:t>
+      </w:r>
+      <w:proofErr w:type="spellEnd"/>
+      <w:r>
+        <w:rPr>
+          <w:color w:val="000000"/>
+          <w:sz w:val="18"/>
+          <w:szCs w:val="18"/>
+        </w:rPr>
+        <w:t>()</w:t>
+      </w:r>
+      <w:r>
+        <w:rPr>
+          <w:color w:val="000000"/>
+          <w:sz w:val="18"/>
+          <w:szCs w:val="18"/>
+        </w:rPr>
+        <w:br/>
+        <w:t xml:space="preserve">    </w:t>
+      </w:r>
+      <w:r>
+        <w:rPr>
+          <w:b/>
+          <w:bCs/>
+          <w:color w:val="000080"/>
+          <w:sz w:val="18"/>
+          <w:szCs w:val="18"/>
+        </w:rPr>
         <w:t xml:space="preserve">return </w:t>
       </w:r>
       <w:r>
@@ -4106,7 +5106,15 @@
         <w:pStyle w:val="Heading3"/>
       </w:pPr>
       <w:r>
-        <w:t>&lt;runThread&gt;</w:t>
+        <w:t>&lt;</w:t>
+      </w:r>
+      <w:proofErr w:type="spellStart"/>
+      <w:r>
+        <w:t>runThread</w:t>
+      </w:r>
+      <w:proofErr w:type="spellEnd"/>
+      <w:r>
+        <w:t>&gt;</w:t>
       </w:r>
       <w:r>
         <w:t>(self)</w:t>
@@ -4143,15 +5151,28 @@
       </w:r>
       <w:proofErr w:type="gramEnd"/>
       <w:r>
-        <w:t xml:space="preserve">) may loop internally, but must monitor and return if the member variable self.__running is ever False.  When </w:t>
-      </w:r>
+        <w:t xml:space="preserve">) may loop internally, but must monitor and return if the member variable </w:t>
+      </w:r>
+      <w:proofErr w:type="spellStart"/>
+      <w:r>
+        <w:t>self.__running</w:t>
+      </w:r>
+      <w:proofErr w:type="spellEnd"/>
+      <w:r>
+        <w:t xml:space="preserve"> is ever False.  When </w:t>
+      </w:r>
+      <w:proofErr w:type="spellStart"/>
       <w:proofErr w:type="gramStart"/>
       <w:r>
         <w:t>self._</w:t>
       </w:r>
       <w:proofErr w:type="gramEnd"/>
       <w:r>
-        <w:t>_running is set to false, the thread will have a period of time (e.g. 2 seconds) to return gracefully, at which time an Alarm will be raised and an exception will abort the thread.</w:t>
+        <w:t>_running</w:t>
+      </w:r>
+      <w:proofErr w:type="spellEnd"/>
+      <w:r>
+        <w:t xml:space="preserve"> is set to false, the thread will have a period of time (e.g. 2 seconds) to return gracefully, at which time an Alarm will be raised and an exception will abort the thread.</w:t>
       </w:r>
     </w:p>
     <w:p>
@@ -4185,6 +5206,7 @@
         </w:rPr>
         <w:br/>
       </w:r>
+      <w:proofErr w:type="spellStart"/>
       <w:r>
         <w:rPr>
           <w:b/>
@@ -4193,8 +5215,20 @@
           <w:sz w:val="18"/>
           <w:szCs w:val="18"/>
         </w:rPr>
-        <w:t xml:space="preserve">def </w:t>
-      </w:r>
+        <w:t>def</w:t>
+      </w:r>
+      <w:proofErr w:type="spellEnd"/>
+      <w:r>
+        <w:rPr>
+          <w:b/>
+          <w:bCs/>
+          <w:color w:val="000080"/>
+          <w:sz w:val="18"/>
+          <w:szCs w:val="18"/>
+        </w:rPr>
+        <w:t xml:space="preserve"> </w:t>
+      </w:r>
+      <w:proofErr w:type="spellStart"/>
       <w:r>
         <w:rPr>
           <w:color w:val="000000"/>
@@ -4211,6 +5245,7 @@
         </w:rPr>
         <w:t>Counter</w:t>
       </w:r>
+      <w:proofErr w:type="spellEnd"/>
       <w:r>
         <w:rPr>
           <w:color w:val="000000"/>
@@ -4244,6 +5279,7 @@
         <w:br/>
         <w:t xml:space="preserve">    </w:t>
       </w:r>
+      <w:proofErr w:type="spellStart"/>
       <w:proofErr w:type="gramStart"/>
       <w:r>
         <w:rPr>
@@ -4261,6 +5297,7 @@
         </w:rPr>
         <w:t>.counter</w:t>
       </w:r>
+      <w:proofErr w:type="spellEnd"/>
       <w:proofErr w:type="gramEnd"/>
       <w:r>
         <w:rPr>
@@ -4295,6 +5332,7 @@
         </w:rPr>
         <w:t>sleep(</w:t>
       </w:r>
+      <w:proofErr w:type="spellStart"/>
       <w:r>
         <w:rPr>
           <w:color w:val="94558D"/>
@@ -4309,7 +5347,16 @@
           <w:sz w:val="18"/>
           <w:szCs w:val="18"/>
         </w:rPr>
-        <w:t>.interval/</w:t>
+        <w:t>.interval</w:t>
+      </w:r>
+      <w:proofErr w:type="spellEnd"/>
+      <w:r>
+        <w:rPr>
+          <w:color w:val="000000"/>
+          <w:sz w:val="18"/>
+          <w:szCs w:val="18"/>
+        </w:rPr>
+        <w:t>/</w:t>
       </w:r>
       <w:r>
         <w:rPr>
@@ -4353,7 +5400,27 @@
           <w:sz w:val="18"/>
           <w:szCs w:val="18"/>
         </w:rPr>
-        <w:t>self.log('counter now %d' % (self.counter))</w:t>
+        <w:t>self.log('counter now %d' % (</w:t>
+      </w:r>
+      <w:proofErr w:type="spellStart"/>
+      <w:r>
+        <w:rPr>
+          <w:iCs/>
+          <w:color w:val="808080"/>
+          <w:sz w:val="18"/>
+          <w:szCs w:val="18"/>
+        </w:rPr>
+        <w:t>self.counter</w:t>
+      </w:r>
+      <w:proofErr w:type="spellEnd"/>
+      <w:r>
+        <w:rPr>
+          <w:iCs/>
+          <w:color w:val="808080"/>
+          <w:sz w:val="18"/>
+          <w:szCs w:val="18"/>
+        </w:rPr>
+        <w:t>))</w:t>
       </w:r>
       <w:r>
         <w:rPr>

</xml_diff>

<commit_message>
QUAL-116 : Logger Class implementation
</commit_message>
<xml_diff>
--- a/doc/design/ModuleDesign.docx
+++ b/doc/design/ModuleDesign.docx
@@ -3865,6 +3865,33 @@
         <w:br/>
       </w:r>
     </w:p>
+    <w:p>
+      <w:pPr>
+        <w:pStyle w:val="Heading3"/>
+      </w:pPr>
+      <w:r>
+        <w:t>terminate</w:t>
+      </w:r>
+      <w:r>
+        <w:t>(</w:t>
+      </w:r>
+      <w:r>
+        <w:t>self</w:t>
+      </w:r>
+      <w:r>
+        <w:t>)</w:t>
+      </w:r>
+    </w:p>
+    <w:p>
+      <w:r>
+        <w:t>Terminates the module.  Any child threads must be terminated, and any system cleanup performed (basically this is a destructor). Must be overwritten if any child threads are created outside of the build in threading mechanism</w:t>
+      </w:r>
+      <w:r>
+        <w:t>.</w:t>
+      </w:r>
+      <w:bookmarkStart w:id="20" w:name="_GoBack"/>
+      <w:bookmarkEnd w:id="20"/>
+    </w:p>
     <w:p/>
     <w:p>
       <w:pPr>
@@ -4374,8 +4401,6 @@
         <w:br/>
         <w:t xml:space="preserve">    </w:t>
       </w:r>
-      <w:bookmarkStart w:id="20" w:name="_GoBack"/>
-      <w:bookmarkEnd w:id="20"/>
       <w:proofErr w:type="spellStart"/>
       <w:r>
         <w:rPr>
@@ -4483,6 +4508,34 @@
       </w:r>
     </w:p>
     <w:p>
+      <w:r>
+        <w:rPr>
+          <w:highlight w:val="yellow"/>
+        </w:rPr>
+        <w:t xml:space="preserve">Advanced Usage </w:t>
+      </w:r>
+      <w:r>
+        <w:rPr>
+          <w:highlight w:val="yellow"/>
+        </w:rPr>
+        <w:sym w:font="Wingdings" w:char="F04A"/>
+      </w:r>
+      <w:r>
+        <w:t xml:space="preserve"> : In The event that the module does not lend itself to the usage of the threading methods, it is acceptable for the Module to implement its own system.  It is a requirement to terminate unused threads, and all threads on the </w:t>
+      </w:r>
+      <w:proofErr w:type="spellStart"/>
+      <w:proofErr w:type="gramStart"/>
+      <w:r>
+        <w:t>self.terminate</w:t>
+      </w:r>
+      <w:proofErr w:type="spellEnd"/>
+      <w:proofErr w:type="gramEnd"/>
+      <w:r>
+        <w:t>() function.</w:t>
+      </w:r>
+    </w:p>
+    <w:p/>
+    <w:p>
       <w:pPr>
         <w:pStyle w:val="Heading3"/>
       </w:pPr>
@@ -5277,6 +5330,14 @@
           <w:szCs w:val="18"/>
         </w:rPr>
         <w:br/>
+      </w:r>
+      <w:r>
+        <w:rPr>
+          <w:color w:val="000000"/>
+          <w:sz w:val="18"/>
+          <w:szCs w:val="18"/>
+        </w:rPr>
+        <w:lastRenderedPageBreak/>
         <w:t xml:space="preserve">    </w:t>
       </w:r>
       <w:proofErr w:type="spellStart"/>

</xml_diff>